<commit_message>
Section 15 action method HttpPost ManageRole modified, Section 15 manual finalized
</commit_message>
<xml_diff>
--- a/Section 15 - Manual_Arjun.docx
+++ b/Section 15 - Manual_Arjun.docx
@@ -70,7 +70,7 @@
             </w:rPr>
             <w:fldChar w:fldCharType="separate"/>
           </w:r>
-          <w:hyperlink w:anchor="_Toc145815326" w:history="1">
+          <w:hyperlink w:anchor="_Toc145876252" w:history="1">
             <w:r>
               <w:rPr>
                 <w:rStyle w:val="Hyperlink"/>
@@ -98,7 +98,7 @@
                 <w:noProof/>
                 <w:webHidden/>
               </w:rPr>
-              <w:instrText xml:space="preserve"> PAGEREF _Toc145815326 \h </w:instrText>
+              <w:instrText xml:space="preserve"> PAGEREF _Toc145876252 \h </w:instrText>
             </w:r>
             <w:r>
               <w:rPr>
@@ -142,7 +142,7 @@
               <w:lang w:eastAsia="en-US" w:bidi="ne-NP"/>
             </w:rPr>
           </w:pPr>
-          <w:hyperlink w:anchor="_Toc145815327" w:history="1">
+          <w:hyperlink w:anchor="_Toc145876253" w:history="1">
             <w:r>
               <w:rPr>
                 <w:rStyle w:val="Hyperlink"/>
@@ -169,7 +169,7 @@
                 <w:noProof/>
                 <w:webHidden/>
               </w:rPr>
-              <w:instrText xml:space="preserve"> PAGEREF _Toc145815327 \h </w:instrText>
+              <w:instrText xml:space="preserve"> PAGEREF _Toc145876253 \h </w:instrText>
             </w:r>
             <w:r>
               <w:rPr>
@@ -213,7 +213,7 @@
               <w:lang w:eastAsia="en-US" w:bidi="ne-NP"/>
             </w:rPr>
           </w:pPr>
-          <w:hyperlink w:anchor="_Toc145815328" w:history="1">
+          <w:hyperlink w:anchor="_Toc145876254" w:history="1">
             <w:r>
               <w:rPr>
                 <w:rStyle w:val="Hyperlink"/>
@@ -240,7 +240,7 @@
                 <w:noProof/>
                 <w:webHidden/>
               </w:rPr>
-              <w:instrText xml:space="preserve"> PAGEREF _Toc145815328 \h </w:instrText>
+              <w:instrText xml:space="preserve"> PAGEREF _Toc145876254 \h </w:instrText>
             </w:r>
             <w:r>
               <w:rPr>
@@ -260,7 +260,7 @@
                 <w:noProof/>
                 <w:webHidden/>
               </w:rPr>
-              <w:t>7</w:t>
+              <w:t>6</w:t>
             </w:r>
             <w:r>
               <w:rPr>
@@ -284,7 +284,7 @@
               <w:lang w:eastAsia="en-US" w:bidi="ne-NP"/>
             </w:rPr>
           </w:pPr>
-          <w:hyperlink w:anchor="_Toc145815329" w:history="1">
+          <w:hyperlink w:anchor="_Toc145876255" w:history="1">
             <w:r>
               <w:rPr>
                 <w:rStyle w:val="Hyperlink"/>
@@ -311,7 +311,7 @@
                 <w:noProof/>
                 <w:webHidden/>
               </w:rPr>
-              <w:instrText xml:space="preserve"> PAGEREF _Toc145815329 \h </w:instrText>
+              <w:instrText xml:space="preserve"> PAGEREF _Toc145876255 \h </w:instrText>
             </w:r>
             <w:r>
               <w:rPr>
@@ -331,7 +331,7 @@
                 <w:noProof/>
                 <w:webHidden/>
               </w:rPr>
-              <w:t>9</w:t>
+              <w:t>8</w:t>
             </w:r>
             <w:r>
               <w:rPr>
@@ -521,7 +521,7 @@
           <w:rFonts w:ascii="Arial Narrow" w:eastAsiaTheme="minorHAnsi" w:hAnsi="Arial Narrow"/>
         </w:rPr>
       </w:pPr>
-      <w:bookmarkStart w:id="0" w:name="_Toc145815326"/>
+      <w:bookmarkStart w:id="0" w:name="_Toc145876252"/>
       <w:r>
         <w:rPr>
           <w:rFonts w:ascii="Arial Narrow" w:eastAsiaTheme="minorHAnsi" w:hAnsi="Arial Narrow"/>
@@ -554,7 +554,7 @@
       <w:pPr>
         <w:pStyle w:val="Heading2"/>
       </w:pPr>
-      <w:bookmarkStart w:id="1" w:name="_Toc145815327"/>
+      <w:bookmarkStart w:id="1" w:name="_Toc145876253"/>
       <w:r>
         <w:t>1</w:t>
       </w:r>
@@ -1701,7 +1701,7 @@
       <w:pPr>
         <w:pStyle w:val="Heading2"/>
       </w:pPr>
-      <w:bookmarkStart w:id="2" w:name="_Toc145815328"/>
+      <w:bookmarkStart w:id="2" w:name="_Toc145876254"/>
       <w:r>
         <w:lastRenderedPageBreak/>
         <w:t>15.</w:t>
@@ -2458,7 +2458,7 @@
       <w:pPr>
         <w:pStyle w:val="Heading2"/>
       </w:pPr>
-      <w:bookmarkStart w:id="3" w:name="_Toc145815329"/>
+      <w:bookmarkStart w:id="3" w:name="_Toc145876255"/>
       <w:r>
         <w:lastRenderedPageBreak/>
         <w:t>15.</w:t>
@@ -3132,7 +3132,81 @@
         <w:rPr>
           <w:rFonts w:ascii="Arial Narrow" w:hAnsi="Arial Narrow"/>
         </w:rPr>
-        <w:t>Post method to update role:</w:t>
+        <w:t xml:space="preserve">Now we must </w:t>
+      </w:r>
+      <w:r>
+        <w:rPr>
+          <w:rFonts w:ascii="Arial Narrow" w:hAnsi="Arial Narrow"/>
+        </w:rPr>
+        <w:t xml:space="preserve">create view for </w:t>
+      </w:r>
+      <w:proofErr w:type="spellStart"/>
+      <w:r>
+        <w:rPr>
+          <w:rFonts w:ascii="Arial Narrow" w:hAnsi="Arial Narrow"/>
+        </w:rPr>
+        <w:t>RoleManagement</w:t>
+      </w:r>
+      <w:proofErr w:type="spellEnd"/>
+      <w:r>
+        <w:rPr>
+          <w:rFonts w:ascii="Arial Narrow" w:hAnsi="Arial Narrow"/>
+        </w:rPr>
+        <w:t xml:space="preserve"> that can consume get action method </w:t>
+      </w:r>
+      <w:proofErr w:type="spellStart"/>
+      <w:r>
+        <w:rPr>
+          <w:rFonts w:ascii="Arial Narrow" w:hAnsi="Arial Narrow"/>
+        </w:rPr>
+        <w:t>RoleManagement</w:t>
+      </w:r>
+      <w:proofErr w:type="spellEnd"/>
+      <w:r>
+        <w:rPr>
+          <w:rFonts w:ascii="Arial Narrow" w:hAnsi="Arial Narrow"/>
+        </w:rPr>
+        <w:t>. For that</w:t>
+      </w:r>
+      <w:r>
+        <w:rPr>
+          <w:rFonts w:ascii="Arial Narrow" w:hAnsi="Arial Narrow"/>
+        </w:rPr>
+        <w:t xml:space="preserve"> we can copy content of existing view say create product for example and then modify as per your need. </w:t>
+      </w:r>
+      <w:proofErr w:type="spellStart"/>
+      <w:r>
+        <w:rPr>
+          <w:rFonts w:ascii="Arial Narrow" w:hAnsi="Arial Narrow"/>
+        </w:rPr>
+        <w:t>Snippit</w:t>
+      </w:r>
+      <w:proofErr w:type="spellEnd"/>
+      <w:r>
+        <w:rPr>
+          <w:rFonts w:ascii="Arial Narrow" w:hAnsi="Arial Narrow"/>
+        </w:rPr>
+        <w:t xml:space="preserve"> of code for </w:t>
+      </w:r>
+      <w:proofErr w:type="spellStart"/>
+      <w:r>
+        <w:rPr>
+          <w:rFonts w:ascii="Arial Narrow" w:hAnsi="Arial Narrow"/>
+        </w:rPr>
+        <w:t>RoleManageme</w:t>
+      </w:r>
+      <w:r>
+        <w:rPr>
+          <w:rFonts w:ascii="Arial Narrow" w:hAnsi="Arial Narrow"/>
+        </w:rPr>
+        <w:t>nt</w:t>
+      </w:r>
+      <w:proofErr w:type="spellEnd"/>
+      <w:r>
+        <w:rPr>
+          <w:rFonts w:ascii="Arial Narrow" w:hAnsi="Arial Narrow"/>
+        </w:rPr>
+        <w:t xml:space="preserve"> is as follows.</w:t>
       </w:r>
     </w:p>
     <w:p>
@@ -3147,10 +3221,10 @@
           <w:noProof/>
         </w:rPr>
         <w:drawing>
-          <wp:inline distT="0" distB="0" distL="0" distR="0" wp14:anchorId="10F1A39B" wp14:editId="745CBAF2">
-            <wp:extent cx="6115050" cy="3216910"/>
-            <wp:effectExtent l="0" t="0" r="0" b="2540"/>
-            <wp:docPr id="74" name="Picture 74"/>
+          <wp:inline distT="0" distB="0" distL="0" distR="0" wp14:anchorId="1D51B5DD" wp14:editId="62BA9096">
+            <wp:extent cx="6115050" cy="4099560"/>
+            <wp:effectExtent l="0" t="0" r="0" b="0"/>
+            <wp:docPr id="72" name="Picture 72"/>
             <wp:cNvGraphicFramePr>
               <a:graphicFrameLocks xmlns:a="http://schemas.openxmlformats.org/drawingml/2006/main" noChangeAspect="1"/>
             </wp:cNvGraphicFramePr>
@@ -3170,7 +3244,7 @@
                   <pic:spPr>
                     <a:xfrm>
                       <a:off x="0" y="0"/>
-                      <a:ext cx="6115050" cy="3216910"/>
+                      <a:ext cx="6115050" cy="4099560"/>
                     </a:xfrm>
                     <a:prstGeom prst="rect">
                       <a:avLst/>
@@ -3203,100 +3277,17 @@
           <w:rFonts w:ascii="Arial Narrow" w:hAnsi="Arial Narrow"/>
         </w:rPr>
       </w:pPr>
-    </w:p>
-    <w:p>
-      <w:pPr>
-        <w:rPr>
-          <w:rFonts w:ascii="Arial Narrow" w:hAnsi="Arial Narrow"/>
-        </w:rPr>
-      </w:pPr>
-    </w:p>
-    <w:p>
-      <w:pPr>
-        <w:rPr>
-          <w:rFonts w:ascii="Arial Narrow" w:hAnsi="Arial Narrow"/>
-        </w:rPr>
-      </w:pPr>
-    </w:p>
-    <w:p>
-      <w:pPr>
-        <w:rPr>
-          <w:rFonts w:ascii="Arial Narrow" w:hAnsi="Arial Narrow"/>
-        </w:rPr>
-      </w:pPr>
-    </w:p>
-    <w:p>
-      <w:pPr>
-        <w:rPr>
-          <w:rFonts w:ascii="Arial Narrow" w:hAnsi="Arial Narrow"/>
-        </w:rPr>
-      </w:pPr>
-      <w:r>
-        <w:rPr>
-          <w:rFonts w:ascii="Arial Narrow" w:hAnsi="Arial Narrow"/>
+      <w:r>
+        <w:rPr>
+          <w:rFonts w:ascii="Arial Narrow" w:hAnsi="Arial Narrow"/>
+          <w:noProof/>
         </w:rPr>
         <w:lastRenderedPageBreak/>
-        <w:t xml:space="preserve">Now to create view for </w:t>
-      </w:r>
-      <w:proofErr w:type="spellStart"/>
-      <w:r>
-        <w:rPr>
-          <w:rFonts w:ascii="Arial Narrow" w:hAnsi="Arial Narrow"/>
-        </w:rPr>
-        <w:t>RoleManagement</w:t>
-      </w:r>
-      <w:proofErr w:type="spellEnd"/>
-      <w:r>
-        <w:rPr>
-          <w:rFonts w:ascii="Arial Narrow" w:hAnsi="Arial Narrow"/>
-        </w:rPr>
-        <w:t xml:space="preserve">, we can copy content of existing view say create product for example and then modify as per your need. </w:t>
-      </w:r>
-      <w:proofErr w:type="spellStart"/>
-      <w:r>
-        <w:rPr>
-          <w:rFonts w:ascii="Arial Narrow" w:hAnsi="Arial Narrow"/>
-        </w:rPr>
-        <w:t>Snippit</w:t>
-      </w:r>
-      <w:proofErr w:type="spellEnd"/>
-      <w:r>
-        <w:rPr>
-          <w:rFonts w:ascii="Arial Narrow" w:hAnsi="Arial Narrow"/>
-        </w:rPr>
-        <w:t xml:space="preserve"> of code for </w:t>
-      </w:r>
-      <w:proofErr w:type="spellStart"/>
-      <w:r>
-        <w:rPr>
-          <w:rFonts w:ascii="Arial Narrow" w:hAnsi="Arial Narrow"/>
-        </w:rPr>
-        <w:t>RoleManagemetn</w:t>
-      </w:r>
-      <w:proofErr w:type="spellEnd"/>
-      <w:r>
-        <w:rPr>
-          <w:rFonts w:ascii="Arial Narrow" w:hAnsi="Arial Narrow"/>
-        </w:rPr>
-        <w:t xml:space="preserve"> is as follows.</w:t>
-      </w:r>
-    </w:p>
-    <w:p>
-      <w:pPr>
-        <w:rPr>
-          <w:rFonts w:ascii="Arial Narrow" w:hAnsi="Arial Narrow"/>
-        </w:rPr>
-      </w:pPr>
-      <w:r>
-        <w:rPr>
-          <w:rFonts w:ascii="Arial Narrow" w:hAnsi="Arial Narrow"/>
-          <w:noProof/>
-        </w:rPr>
         <w:drawing>
-          <wp:inline distT="0" distB="0" distL="0" distR="0" wp14:anchorId="786FB223" wp14:editId="5DEACDE7">
-            <wp:extent cx="6115050" cy="4099560"/>
-            <wp:effectExtent l="0" t="0" r="0" b="0"/>
-            <wp:docPr id="72" name="Picture 72"/>
+          <wp:inline distT="0" distB="0" distL="0" distR="0" wp14:anchorId="2A49B844" wp14:editId="692EC026">
+            <wp:extent cx="6115050" cy="1803400"/>
+            <wp:effectExtent l="0" t="0" r="0" b="6350"/>
+            <wp:docPr id="73" name="Picture 73"/>
             <wp:cNvGraphicFramePr>
               <a:graphicFrameLocks xmlns:a="http://schemas.openxmlformats.org/drawingml/2006/main" noChangeAspect="1"/>
             </wp:cNvGraphicFramePr>
@@ -3316,7 +3307,7 @@
                   <pic:spPr>
                     <a:xfrm>
                       <a:off x="0" y="0"/>
-                      <a:ext cx="6115050" cy="4099560"/>
+                      <a:ext cx="6115050" cy="1803400"/>
                     </a:xfrm>
                     <a:prstGeom prst="rect">
                       <a:avLst/>
@@ -3338,13 +3329,25 @@
       <w:r>
         <w:rPr>
           <w:rFonts w:ascii="Arial Narrow" w:hAnsi="Arial Narrow"/>
-          <w:noProof/>
+        </w:rPr>
+        <w:t>Now when button Update is clicked following post method will be executed.</w:t>
+      </w:r>
+    </w:p>
+    <w:p>
+      <w:pPr>
+        <w:rPr>
+          <w:rFonts w:ascii="Arial Narrow" w:hAnsi="Arial Narrow"/>
+        </w:rPr>
+      </w:pPr>
+      <w:r>
+        <w:rPr>
+          <w:rFonts w:ascii="Arial Narrow" w:hAnsi="Arial Narrow"/>
         </w:rPr>
         <w:drawing>
-          <wp:inline distT="0" distB="0" distL="0" distR="0" wp14:anchorId="72A718B2" wp14:editId="4C0E2AF3">
-            <wp:extent cx="6115050" cy="1803400"/>
-            <wp:effectExtent l="0" t="0" r="0" b="6350"/>
-            <wp:docPr id="73" name="Picture 73"/>
+          <wp:inline distT="0" distB="0" distL="0" distR="0" wp14:anchorId="1E3FBFFE" wp14:editId="220295AF">
+            <wp:extent cx="6115050" cy="3181350"/>
+            <wp:effectExtent l="0" t="0" r="0" b="0"/>
+            <wp:docPr id="8" name="Picture 8"/>
             <wp:cNvGraphicFramePr>
               <a:graphicFrameLocks xmlns:a="http://schemas.openxmlformats.org/drawingml/2006/main" noChangeAspect="1"/>
             </wp:cNvGraphicFramePr>
@@ -3364,7 +3367,7 @@
                   <pic:spPr>
                     <a:xfrm>
                       <a:off x="0" y="0"/>
-                      <a:ext cx="6115050" cy="1803400"/>
+                      <a:ext cx="6115050" cy="3181350"/>
                     </a:xfrm>
                     <a:prstGeom prst="rect">
                       <a:avLst/>
@@ -3383,35 +3386,797 @@
           <w:rFonts w:ascii="Arial Narrow" w:hAnsi="Arial Narrow"/>
         </w:rPr>
       </w:pPr>
-    </w:p>
-    <w:p>
-      <w:pPr>
-        <w:rPr>
-          <w:rFonts w:ascii="Arial Narrow" w:hAnsi="Arial Narrow"/>
-        </w:rPr>
-      </w:pPr>
-    </w:p>
-    <w:p>
-      <w:pPr>
-        <w:rPr>
-          <w:rFonts w:ascii="Arial Narrow" w:hAnsi="Arial Narrow"/>
-        </w:rPr>
-      </w:pPr>
-    </w:p>
-    <w:p>
-      <w:pPr>
-        <w:rPr>
-          <w:rFonts w:ascii="Arial Narrow" w:hAnsi="Arial Narrow"/>
-        </w:rPr>
-      </w:pPr>
+      <w:r>
+        <w:rPr>
+          <w:rFonts w:ascii="Arial Narrow" w:hAnsi="Arial Narrow"/>
+        </w:rPr>
+        <w:t xml:space="preserve">On this snippet of code, </w:t>
+      </w:r>
     </w:p>
     <w:p>
       <w:pPr>
         <w:pStyle w:val="ListParagraph"/>
-        <w:rPr>
-          <w:rFonts w:ascii="Arial Narrow" w:hAnsi="Arial Narrow"/>
-        </w:rPr>
-      </w:pPr>
+        <w:numPr>
+          <w:ilvl w:val="0"/>
+          <w:numId w:val="30"/>
+        </w:numPr>
+        <w:rPr>
+          <w:rFonts w:ascii="Arial Narrow" w:hAnsi="Arial Narrow"/>
+        </w:rPr>
+      </w:pPr>
+      <w:r>
+        <w:rPr>
+          <w:rFonts w:ascii="Arial Narrow" w:hAnsi="Arial Narrow"/>
+        </w:rPr>
+        <w:t xml:space="preserve">First, we find </w:t>
+      </w:r>
+      <w:proofErr w:type="spellStart"/>
+      <w:r>
+        <w:rPr>
+          <w:rFonts w:ascii="Arial Narrow" w:hAnsi="Arial Narrow"/>
+        </w:rPr>
+        <w:t>roleId</w:t>
+      </w:r>
+      <w:proofErr w:type="spellEnd"/>
+      <w:r>
+        <w:rPr>
+          <w:rFonts w:ascii="Arial Narrow" w:hAnsi="Arial Narrow"/>
+        </w:rPr>
+        <w:t xml:space="preserve"> of old role from Id of </w:t>
+      </w:r>
+      <w:proofErr w:type="spellStart"/>
+      <w:r>
+        <w:rPr>
+          <w:rFonts w:ascii="Arial Narrow" w:hAnsi="Arial Narrow"/>
+        </w:rPr>
+        <w:t>applicationUser</w:t>
+      </w:r>
+      <w:proofErr w:type="spellEnd"/>
+      <w:r>
+        <w:rPr>
+          <w:rFonts w:ascii="Arial Narrow" w:hAnsi="Arial Narrow"/>
+        </w:rPr>
+        <w:t xml:space="preserve">, then using </w:t>
+      </w:r>
+      <w:proofErr w:type="spellStart"/>
+      <w:r>
+        <w:rPr>
+          <w:rFonts w:ascii="Arial Narrow" w:hAnsi="Arial Narrow"/>
+        </w:rPr>
+        <w:t>roleId</w:t>
+      </w:r>
+      <w:proofErr w:type="spellEnd"/>
+      <w:r>
+        <w:rPr>
+          <w:rFonts w:ascii="Arial Narrow" w:hAnsi="Arial Narrow"/>
+        </w:rPr>
+        <w:t xml:space="preserve"> we can get </w:t>
+      </w:r>
+      <w:proofErr w:type="spellStart"/>
+      <w:proofErr w:type="gramStart"/>
+      <w:r>
+        <w:rPr>
+          <w:rFonts w:ascii="Arial Narrow" w:hAnsi="Arial Narrow"/>
+        </w:rPr>
+        <w:t>oldRole</w:t>
+      </w:r>
+      <w:proofErr w:type="spellEnd"/>
+      <w:proofErr w:type="gramEnd"/>
+    </w:p>
+    <w:p>
+      <w:pPr>
+        <w:pStyle w:val="ListParagraph"/>
+        <w:numPr>
+          <w:ilvl w:val="0"/>
+          <w:numId w:val="30"/>
+        </w:numPr>
+        <w:rPr>
+          <w:rFonts w:ascii="Arial Narrow" w:hAnsi="Arial Narrow"/>
+        </w:rPr>
+      </w:pPr>
+      <w:r>
+        <w:rPr>
+          <w:rFonts w:ascii="Arial Narrow" w:hAnsi="Arial Narrow"/>
+        </w:rPr>
+        <w:t xml:space="preserve">New role can get from </w:t>
+      </w:r>
+      <w:proofErr w:type="spellStart"/>
+      <w:r>
+        <w:rPr>
+          <w:rFonts w:ascii="Arial Narrow" w:hAnsi="Arial Narrow"/>
+        </w:rPr>
+        <w:t>roleManagementVM</w:t>
+      </w:r>
+      <w:proofErr w:type="spellEnd"/>
+      <w:r>
+        <w:rPr>
+          <w:rFonts w:ascii="Arial Narrow" w:hAnsi="Arial Narrow"/>
+        </w:rPr>
+        <w:t xml:space="preserve"> based on the selection from dropdown list.</w:t>
+      </w:r>
+    </w:p>
+    <w:p>
+      <w:pPr>
+        <w:pStyle w:val="ListParagraph"/>
+        <w:numPr>
+          <w:ilvl w:val="0"/>
+          <w:numId w:val="30"/>
+        </w:numPr>
+        <w:rPr>
+          <w:rFonts w:ascii="Arial Narrow" w:hAnsi="Arial Narrow"/>
+        </w:rPr>
+      </w:pPr>
+      <w:r>
+        <w:rPr>
+          <w:rFonts w:ascii="Arial Narrow" w:hAnsi="Arial Narrow"/>
+        </w:rPr>
+        <w:t xml:space="preserve">When role of </w:t>
+      </w:r>
+      <w:proofErr w:type="spellStart"/>
+      <w:r>
+        <w:rPr>
+          <w:rFonts w:ascii="Arial Narrow" w:hAnsi="Arial Narrow"/>
+        </w:rPr>
+        <w:t>oldRole</w:t>
+      </w:r>
+      <w:proofErr w:type="spellEnd"/>
+      <w:r>
+        <w:rPr>
+          <w:rFonts w:ascii="Arial Narrow" w:hAnsi="Arial Narrow"/>
+        </w:rPr>
+        <w:t xml:space="preserve"> was company </w:t>
+      </w:r>
+      <w:r>
+        <w:rPr>
+          <w:rFonts w:ascii="Arial Narrow" w:hAnsi="Arial Narrow"/>
+        </w:rPr>
+        <w:t xml:space="preserve">but </w:t>
+      </w:r>
+      <w:proofErr w:type="spellStart"/>
+      <w:r>
+        <w:rPr>
+          <w:rFonts w:ascii="Arial Narrow" w:hAnsi="Arial Narrow"/>
+        </w:rPr>
+        <w:t>new</w:t>
+      </w:r>
+      <w:r>
+        <w:rPr>
+          <w:rFonts w:ascii="Arial Narrow" w:hAnsi="Arial Narrow"/>
+        </w:rPr>
+        <w:t>R</w:t>
+      </w:r>
+      <w:r>
+        <w:rPr>
+          <w:rFonts w:ascii="Arial Narrow" w:hAnsi="Arial Narrow"/>
+        </w:rPr>
+        <w:t>ole</w:t>
+      </w:r>
+      <w:proofErr w:type="spellEnd"/>
+      <w:r>
+        <w:rPr>
+          <w:rFonts w:ascii="Arial Narrow" w:hAnsi="Arial Narrow"/>
+        </w:rPr>
+        <w:t xml:space="preserve"> </w:t>
+      </w:r>
+      <w:r>
+        <w:rPr>
+          <w:rFonts w:ascii="Arial Narrow" w:hAnsi="Arial Narrow"/>
+        </w:rPr>
+        <w:t xml:space="preserve">is </w:t>
+      </w:r>
+      <w:r>
+        <w:rPr>
+          <w:rFonts w:ascii="Arial Narrow" w:hAnsi="Arial Narrow"/>
+        </w:rPr>
+        <w:t>something els</w:t>
+      </w:r>
+      <w:r>
+        <w:rPr>
+          <w:rFonts w:ascii="Arial Narrow" w:hAnsi="Arial Narrow"/>
+        </w:rPr>
+        <w:t xml:space="preserve">e then </w:t>
+      </w:r>
+      <w:proofErr w:type="spellStart"/>
+      <w:r>
+        <w:rPr>
+          <w:rFonts w:ascii="Arial Narrow" w:hAnsi="Arial Narrow"/>
+        </w:rPr>
+        <w:t>companyId</w:t>
+      </w:r>
+      <w:proofErr w:type="spellEnd"/>
+      <w:r>
+        <w:rPr>
+          <w:rFonts w:ascii="Arial Narrow" w:hAnsi="Arial Narrow"/>
+        </w:rPr>
+        <w:t xml:space="preserve"> for that user </w:t>
+      </w:r>
+      <w:r>
+        <w:rPr>
+          <w:rFonts w:ascii="Arial Narrow" w:hAnsi="Arial Narrow"/>
+        </w:rPr>
+        <w:t xml:space="preserve">will be set </w:t>
+      </w:r>
+      <w:r>
+        <w:rPr>
+          <w:rFonts w:ascii="Arial Narrow" w:hAnsi="Arial Narrow"/>
+        </w:rPr>
+        <w:t xml:space="preserve">to be null and </w:t>
+      </w:r>
+      <w:proofErr w:type="spellStart"/>
+      <w:r>
+        <w:rPr>
+          <w:rFonts w:ascii="Arial Narrow" w:hAnsi="Arial Narrow"/>
+        </w:rPr>
+        <w:t>oldRole</w:t>
+      </w:r>
+      <w:proofErr w:type="spellEnd"/>
+      <w:r>
+        <w:rPr>
+          <w:rFonts w:ascii="Arial Narrow" w:hAnsi="Arial Narrow"/>
+        </w:rPr>
+        <w:t xml:space="preserve"> is replace by </w:t>
+      </w:r>
+      <w:proofErr w:type="spellStart"/>
+      <w:r>
+        <w:rPr>
+          <w:rFonts w:ascii="Arial Narrow" w:hAnsi="Arial Narrow"/>
+        </w:rPr>
+        <w:t>newRole</w:t>
+      </w:r>
+      <w:proofErr w:type="spellEnd"/>
+      <w:r>
+        <w:rPr>
+          <w:rFonts w:ascii="Arial Narrow" w:hAnsi="Arial Narrow"/>
+        </w:rPr>
+        <w:t>.</w:t>
+      </w:r>
+    </w:p>
+    <w:p>
+      <w:pPr>
+        <w:pStyle w:val="ListParagraph"/>
+        <w:numPr>
+          <w:ilvl w:val="0"/>
+          <w:numId w:val="30"/>
+        </w:numPr>
+        <w:rPr>
+          <w:rFonts w:ascii="Arial Narrow" w:hAnsi="Arial Narrow"/>
+        </w:rPr>
+      </w:pPr>
+      <w:r>
+        <w:rPr>
+          <w:rFonts w:ascii="Arial Narrow" w:hAnsi="Arial Narrow"/>
+        </w:rPr>
+        <w:t xml:space="preserve">When </w:t>
+      </w:r>
+      <w:r>
+        <w:rPr>
+          <w:rFonts w:ascii="Arial Narrow" w:hAnsi="Arial Narrow"/>
+        </w:rPr>
+        <w:t xml:space="preserve">new </w:t>
+      </w:r>
+      <w:r>
+        <w:rPr>
+          <w:rFonts w:ascii="Arial Narrow" w:hAnsi="Arial Narrow"/>
+        </w:rPr>
+        <w:t xml:space="preserve">role of a user </w:t>
+      </w:r>
+      <w:r>
+        <w:rPr>
+          <w:rFonts w:ascii="Arial Narrow" w:hAnsi="Arial Narrow"/>
+        </w:rPr>
+        <w:t>is company</w:t>
+      </w:r>
+      <w:r>
+        <w:rPr>
+          <w:rFonts w:ascii="Arial Narrow" w:hAnsi="Arial Narrow"/>
+        </w:rPr>
+        <w:t xml:space="preserve"> </w:t>
+      </w:r>
+      <w:r>
+        <w:rPr>
+          <w:rFonts w:ascii="Arial Narrow" w:hAnsi="Arial Narrow"/>
+        </w:rPr>
+        <w:t>the</w:t>
+      </w:r>
+      <w:r>
+        <w:rPr>
+          <w:rFonts w:ascii="Arial Narrow" w:hAnsi="Arial Narrow"/>
+        </w:rPr>
+        <w:t>n</w:t>
+      </w:r>
+      <w:r>
+        <w:rPr>
+          <w:rFonts w:ascii="Arial Narrow" w:hAnsi="Arial Narrow"/>
+        </w:rPr>
+        <w:t xml:space="preserve"> </w:t>
+      </w:r>
+      <w:proofErr w:type="spellStart"/>
+      <w:r>
+        <w:rPr>
+          <w:rFonts w:ascii="Arial Narrow" w:hAnsi="Arial Narrow"/>
+        </w:rPr>
+        <w:t>companyId</w:t>
+      </w:r>
+      <w:proofErr w:type="spellEnd"/>
+      <w:r>
+        <w:rPr>
+          <w:rFonts w:ascii="Arial Narrow" w:hAnsi="Arial Narrow"/>
+        </w:rPr>
+        <w:t xml:space="preserve"> for that user will be set to </w:t>
+      </w:r>
+      <w:proofErr w:type="spellStart"/>
+      <w:r>
+        <w:rPr>
+          <w:rFonts w:ascii="Arial Narrow" w:hAnsi="Arial Narrow"/>
+        </w:rPr>
+        <w:t>companyId</w:t>
+      </w:r>
+      <w:proofErr w:type="spellEnd"/>
+      <w:r>
+        <w:rPr>
+          <w:rFonts w:ascii="Arial Narrow" w:hAnsi="Arial Narrow"/>
+        </w:rPr>
+        <w:t xml:space="preserve"> </w:t>
+      </w:r>
+      <w:proofErr w:type="gramStart"/>
+      <w:r>
+        <w:rPr>
+          <w:rFonts w:ascii="Arial Narrow" w:hAnsi="Arial Narrow"/>
+        </w:rPr>
+        <w:t>From</w:t>
+      </w:r>
+      <w:proofErr w:type="gramEnd"/>
+      <w:r>
+        <w:rPr>
+          <w:rFonts w:ascii="Arial Narrow" w:hAnsi="Arial Narrow"/>
+        </w:rPr>
+        <w:t xml:space="preserve"> </w:t>
+      </w:r>
+      <w:proofErr w:type="spellStart"/>
+      <w:r>
+        <w:rPr>
+          <w:rFonts w:ascii="Arial Narrow" w:hAnsi="Arial Narrow"/>
+        </w:rPr>
+        <w:t>roleManagementVM</w:t>
+      </w:r>
+      <w:proofErr w:type="spellEnd"/>
+      <w:r>
+        <w:rPr>
+          <w:rFonts w:ascii="Arial Narrow" w:hAnsi="Arial Narrow"/>
+        </w:rPr>
+        <w:t xml:space="preserve"> </w:t>
+      </w:r>
+      <w:r>
+        <w:rPr>
+          <w:rFonts w:ascii="Arial Narrow" w:hAnsi="Arial Narrow"/>
+        </w:rPr>
+        <w:t xml:space="preserve">and </w:t>
+      </w:r>
+      <w:proofErr w:type="spellStart"/>
+      <w:r>
+        <w:rPr>
+          <w:rFonts w:ascii="Arial Narrow" w:hAnsi="Arial Narrow"/>
+        </w:rPr>
+        <w:t>oldRole</w:t>
+      </w:r>
+      <w:proofErr w:type="spellEnd"/>
+      <w:r>
+        <w:rPr>
+          <w:rFonts w:ascii="Arial Narrow" w:hAnsi="Arial Narrow"/>
+        </w:rPr>
+        <w:t xml:space="preserve"> is replace by </w:t>
+      </w:r>
+      <w:proofErr w:type="spellStart"/>
+      <w:r>
+        <w:rPr>
+          <w:rFonts w:ascii="Arial Narrow" w:hAnsi="Arial Narrow"/>
+        </w:rPr>
+        <w:t>newRole</w:t>
+      </w:r>
+      <w:proofErr w:type="spellEnd"/>
+      <w:r>
+        <w:rPr>
+          <w:rFonts w:ascii="Arial Narrow" w:hAnsi="Arial Narrow"/>
+        </w:rPr>
+        <w:t>.</w:t>
+      </w:r>
+    </w:p>
+    <w:p>
+      <w:pPr>
+        <w:pStyle w:val="ListParagraph"/>
+        <w:numPr>
+          <w:ilvl w:val="0"/>
+          <w:numId w:val="30"/>
+        </w:numPr>
+        <w:rPr>
+          <w:rFonts w:ascii="Arial Narrow" w:hAnsi="Arial Narrow"/>
+        </w:rPr>
+      </w:pPr>
+      <w:r>
+        <w:rPr>
+          <w:rFonts w:ascii="Arial Narrow" w:hAnsi="Arial Narrow"/>
+        </w:rPr>
+        <w:t>Once role updated it will redirect on Index page.</w:t>
+      </w:r>
+    </w:p>
+    <w:p>
+      <w:pPr>
+        <w:pStyle w:val="ListParagraph"/>
+        <w:rPr>
+          <w:rFonts w:ascii="Arial Narrow" w:hAnsi="Arial Narrow"/>
+        </w:rPr>
+      </w:pPr>
+    </w:p>
+    <w:p>
+      <w:pPr>
+        <w:pStyle w:val="ListParagraph"/>
+        <w:ind w:left="0"/>
+        <w:rPr>
+          <w:rFonts w:ascii="Arial Narrow" w:hAnsi="Arial Narrow"/>
+        </w:rPr>
+      </w:pPr>
+    </w:p>
+    <w:p>
+      <w:pPr>
+        <w:pStyle w:val="ListParagraph"/>
+        <w:ind w:left="0"/>
+        <w:rPr>
+          <w:rFonts w:ascii="Arial Narrow" w:hAnsi="Arial Narrow"/>
+        </w:rPr>
+      </w:pPr>
+    </w:p>
+    <w:p>
+      <w:pPr>
+        <w:pStyle w:val="ListParagraph"/>
+        <w:ind w:left="0"/>
+        <w:rPr>
+          <w:rFonts w:ascii="Arial Narrow" w:hAnsi="Arial Narrow"/>
+        </w:rPr>
+      </w:pPr>
+    </w:p>
+    <w:p>
+      <w:pPr>
+        <w:pStyle w:val="ListParagraph"/>
+        <w:ind w:left="0"/>
+        <w:rPr>
+          <w:rFonts w:ascii="Arial Narrow" w:hAnsi="Arial Narrow"/>
+        </w:rPr>
+      </w:pPr>
+    </w:p>
+    <w:p>
+      <w:pPr>
+        <w:pStyle w:val="ListParagraph"/>
+        <w:ind w:left="0"/>
+        <w:rPr>
+          <w:rFonts w:ascii="Arial Narrow" w:hAnsi="Arial Narrow"/>
+        </w:rPr>
+      </w:pPr>
+    </w:p>
+    <w:p>
+      <w:pPr>
+        <w:pStyle w:val="ListParagraph"/>
+        <w:ind w:left="0"/>
+        <w:rPr>
+          <w:rFonts w:ascii="Arial Narrow" w:hAnsi="Arial Narrow"/>
+        </w:rPr>
+      </w:pPr>
+    </w:p>
+    <w:p>
+      <w:pPr>
+        <w:pStyle w:val="ListParagraph"/>
+        <w:ind w:left="0"/>
+        <w:rPr>
+          <w:rFonts w:ascii="Arial Narrow" w:hAnsi="Arial Narrow"/>
+        </w:rPr>
+      </w:pPr>
+    </w:p>
+    <w:p>
+      <w:pPr>
+        <w:pStyle w:val="ListParagraph"/>
+        <w:ind w:left="0"/>
+        <w:rPr>
+          <w:rFonts w:ascii="Arial Narrow" w:hAnsi="Arial Narrow"/>
+        </w:rPr>
+      </w:pPr>
+    </w:p>
+    <w:p>
+      <w:pPr>
+        <w:pStyle w:val="ListParagraph"/>
+        <w:ind w:left="0"/>
+        <w:rPr>
+          <w:rFonts w:ascii="Arial Narrow" w:hAnsi="Arial Narrow"/>
+        </w:rPr>
+      </w:pPr>
+      <w:r>
+        <w:rPr>
+          <w:rFonts w:ascii="Arial Narrow" w:hAnsi="Arial Narrow"/>
+        </w:rPr>
+        <w:lastRenderedPageBreak/>
+        <w:t>Example</w:t>
+      </w:r>
+      <w:r>
+        <w:rPr>
+          <w:rFonts w:ascii="Arial Narrow" w:hAnsi="Arial Narrow"/>
+        </w:rPr>
+        <w:t xml:space="preserve"> of a role update by admin.</w:t>
+      </w:r>
+    </w:p>
+    <w:p>
+      <w:pPr>
+        <w:pStyle w:val="ListParagraph"/>
+        <w:ind w:left="0"/>
+        <w:rPr>
+          <w:rFonts w:ascii="Arial Narrow" w:hAnsi="Arial Narrow"/>
+        </w:rPr>
+      </w:pPr>
+      <w:r>
+        <w:rPr>
+          <w:rFonts w:ascii="Arial Narrow" w:hAnsi="Arial Narrow"/>
+        </w:rPr>
+        <w:drawing>
+          <wp:inline distT="0" distB="0" distL="0" distR="0" wp14:anchorId="38278EFD" wp14:editId="2658F366">
+            <wp:extent cx="6113137" cy="2886501"/>
+            <wp:effectExtent l="0" t="0" r="2540" b="9525"/>
+            <wp:docPr id="2" name="Picture 2"/>
+            <wp:cNvGraphicFramePr>
+              <a:graphicFrameLocks xmlns:a="http://schemas.openxmlformats.org/drawingml/2006/main" noChangeAspect="1"/>
+            </wp:cNvGraphicFramePr>
+            <a:graphic xmlns:a="http://schemas.openxmlformats.org/drawingml/2006/main">
+              <a:graphicData uri="http://schemas.openxmlformats.org/drawingml/2006/picture">
+                <pic:pic xmlns:pic="http://schemas.openxmlformats.org/drawingml/2006/picture">
+                  <pic:nvPicPr>
+                    <pic:cNvPr id="1" name=""/>
+                    <pic:cNvPicPr/>
+                  </pic:nvPicPr>
+                  <pic:blipFill>
+                    <a:blip r:embed="rId22"/>
+                    <a:stretch>
+                      <a:fillRect/>
+                    </a:stretch>
+                  </pic:blipFill>
+                  <pic:spPr>
+                    <a:xfrm>
+                      <a:off x="0" y="0"/>
+                      <a:ext cx="6131215" cy="2895037"/>
+                    </a:xfrm>
+                    <a:prstGeom prst="rect">
+                      <a:avLst/>
+                    </a:prstGeom>
+                  </pic:spPr>
+                </pic:pic>
+              </a:graphicData>
+            </a:graphic>
+          </wp:inline>
+        </w:drawing>
+      </w:r>
+      <w:r>
+        <w:rPr>
+          <w:rFonts w:ascii="Arial Narrow" w:hAnsi="Arial Narrow"/>
+        </w:rPr>
+        <w:drawing>
+          <wp:inline distT="0" distB="0" distL="0" distR="0" wp14:anchorId="4E5A88FE" wp14:editId="47CA91CB">
+            <wp:extent cx="6115050" cy="1781033"/>
+            <wp:effectExtent l="0" t="0" r="0" b="0"/>
+            <wp:docPr id="3" name="Picture 3"/>
+            <wp:cNvGraphicFramePr>
+              <a:graphicFrameLocks xmlns:a="http://schemas.openxmlformats.org/drawingml/2006/main" noChangeAspect="1"/>
+            </wp:cNvGraphicFramePr>
+            <a:graphic xmlns:a="http://schemas.openxmlformats.org/drawingml/2006/main">
+              <a:graphicData uri="http://schemas.openxmlformats.org/drawingml/2006/picture">
+                <pic:pic xmlns:pic="http://schemas.openxmlformats.org/drawingml/2006/picture">
+                  <pic:nvPicPr>
+                    <pic:cNvPr id="1" name=""/>
+                    <pic:cNvPicPr/>
+                  </pic:nvPicPr>
+                  <pic:blipFill>
+                    <a:blip r:embed="rId23"/>
+                    <a:stretch>
+                      <a:fillRect/>
+                    </a:stretch>
+                  </pic:blipFill>
+                  <pic:spPr>
+                    <a:xfrm>
+                      <a:off x="0" y="0"/>
+                      <a:ext cx="6119539" cy="1782340"/>
+                    </a:xfrm>
+                    <a:prstGeom prst="rect">
+                      <a:avLst/>
+                    </a:prstGeom>
+                  </pic:spPr>
+                </pic:pic>
+              </a:graphicData>
+            </a:graphic>
+          </wp:inline>
+        </w:drawing>
+      </w:r>
+      <w:r>
+        <w:rPr>
+          <w:rFonts w:ascii="Arial Narrow" w:hAnsi="Arial Narrow"/>
+        </w:rPr>
+        <w:drawing>
+          <wp:inline distT="0" distB="0" distL="0" distR="0" wp14:anchorId="0E4C4652" wp14:editId="2B915E8D">
+            <wp:extent cx="6115050" cy="1712794"/>
+            <wp:effectExtent l="0" t="0" r="0" b="1905"/>
+            <wp:docPr id="4" name="Picture 4"/>
+            <wp:cNvGraphicFramePr>
+              <a:graphicFrameLocks xmlns:a="http://schemas.openxmlformats.org/drawingml/2006/main" noChangeAspect="1"/>
+            </wp:cNvGraphicFramePr>
+            <a:graphic xmlns:a="http://schemas.openxmlformats.org/drawingml/2006/main">
+              <a:graphicData uri="http://schemas.openxmlformats.org/drawingml/2006/picture">
+                <pic:pic xmlns:pic="http://schemas.openxmlformats.org/drawingml/2006/picture">
+                  <pic:nvPicPr>
+                    <pic:cNvPr id="1" name=""/>
+                    <pic:cNvPicPr/>
+                  </pic:nvPicPr>
+                  <pic:blipFill>
+                    <a:blip r:embed="rId24"/>
+                    <a:stretch>
+                      <a:fillRect/>
+                    </a:stretch>
+                  </pic:blipFill>
+                  <pic:spPr>
+                    <a:xfrm>
+                      <a:off x="0" y="0"/>
+                      <a:ext cx="6120574" cy="1714341"/>
+                    </a:xfrm>
+                    <a:prstGeom prst="rect">
+                      <a:avLst/>
+                    </a:prstGeom>
+                  </pic:spPr>
+                </pic:pic>
+              </a:graphicData>
+            </a:graphic>
+          </wp:inline>
+        </w:drawing>
+      </w:r>
+    </w:p>
+    <w:p>
+      <w:pPr>
+        <w:pStyle w:val="ListParagraph"/>
+        <w:ind w:left="0"/>
+        <w:rPr>
+          <w:rFonts w:ascii="Arial Narrow" w:hAnsi="Arial Narrow"/>
+        </w:rPr>
+      </w:pPr>
+      <w:r>
+        <w:rPr>
+          <w:rFonts w:ascii="Arial Narrow" w:hAnsi="Arial Narrow"/>
+        </w:rPr>
+        <w:drawing>
+          <wp:inline distT="0" distB="0" distL="0" distR="0" wp14:anchorId="65889452" wp14:editId="2F153B43">
+            <wp:extent cx="6115050" cy="1972101"/>
+            <wp:effectExtent l="0" t="0" r="0" b="9525"/>
+            <wp:docPr id="5" name="Picture 5"/>
+            <wp:cNvGraphicFramePr>
+              <a:graphicFrameLocks xmlns:a="http://schemas.openxmlformats.org/drawingml/2006/main" noChangeAspect="1"/>
+            </wp:cNvGraphicFramePr>
+            <a:graphic xmlns:a="http://schemas.openxmlformats.org/drawingml/2006/main">
+              <a:graphicData uri="http://schemas.openxmlformats.org/drawingml/2006/picture">
+                <pic:pic xmlns:pic="http://schemas.openxmlformats.org/drawingml/2006/picture">
+                  <pic:nvPicPr>
+                    <pic:cNvPr id="1" name=""/>
+                    <pic:cNvPicPr/>
+                  </pic:nvPicPr>
+                  <pic:blipFill>
+                    <a:blip r:embed="rId25"/>
+                    <a:stretch>
+                      <a:fillRect/>
+                    </a:stretch>
+                  </pic:blipFill>
+                  <pic:spPr>
+                    <a:xfrm>
+                      <a:off x="0" y="0"/>
+                      <a:ext cx="6115050" cy="1972101"/>
+                    </a:xfrm>
+                    <a:prstGeom prst="rect">
+                      <a:avLst/>
+                    </a:prstGeom>
+                  </pic:spPr>
+                </pic:pic>
+              </a:graphicData>
+            </a:graphic>
+          </wp:inline>
+        </w:drawing>
+      </w:r>
+    </w:p>
+    <w:p>
+      <w:pPr>
+        <w:pStyle w:val="ListParagraph"/>
+        <w:ind w:left="0"/>
+        <w:rPr>
+          <w:rFonts w:ascii="Arial Narrow" w:hAnsi="Arial Narrow"/>
+        </w:rPr>
+      </w:pPr>
+      <w:r>
+        <w:rPr>
+          <w:rFonts w:ascii="Arial Narrow" w:hAnsi="Arial Narrow"/>
+        </w:rPr>
+        <w:lastRenderedPageBreak/>
+        <w:drawing>
+          <wp:inline distT="0" distB="0" distL="0" distR="0" wp14:anchorId="2358909A" wp14:editId="68432297">
+            <wp:extent cx="6115050" cy="2117090"/>
+            <wp:effectExtent l="0" t="0" r="0" b="0"/>
+            <wp:docPr id="6" name="Picture 6"/>
+            <wp:cNvGraphicFramePr>
+              <a:graphicFrameLocks xmlns:a="http://schemas.openxmlformats.org/drawingml/2006/main" noChangeAspect="1"/>
+            </wp:cNvGraphicFramePr>
+            <a:graphic xmlns:a="http://schemas.openxmlformats.org/drawingml/2006/main">
+              <a:graphicData uri="http://schemas.openxmlformats.org/drawingml/2006/picture">
+                <pic:pic xmlns:pic="http://schemas.openxmlformats.org/drawingml/2006/picture">
+                  <pic:nvPicPr>
+                    <pic:cNvPr id="1" name=""/>
+                    <pic:cNvPicPr/>
+                  </pic:nvPicPr>
+                  <pic:blipFill>
+                    <a:blip r:embed="rId26"/>
+                    <a:stretch>
+                      <a:fillRect/>
+                    </a:stretch>
+                  </pic:blipFill>
+                  <pic:spPr>
+                    <a:xfrm>
+                      <a:off x="0" y="0"/>
+                      <a:ext cx="6115050" cy="2117090"/>
+                    </a:xfrm>
+                    <a:prstGeom prst="rect">
+                      <a:avLst/>
+                    </a:prstGeom>
+                  </pic:spPr>
+                </pic:pic>
+              </a:graphicData>
+            </a:graphic>
+          </wp:inline>
+        </w:drawing>
+      </w:r>
+    </w:p>
+    <w:p>
+      <w:pPr>
+        <w:pStyle w:val="ListParagraph"/>
+        <w:ind w:left="0"/>
+        <w:rPr>
+          <w:rFonts w:ascii="Arial Narrow" w:hAnsi="Arial Narrow"/>
+        </w:rPr>
+      </w:pPr>
+      <w:r>
+        <w:rPr>
+          <w:rFonts w:ascii="Arial Narrow" w:hAnsi="Arial Narrow"/>
+        </w:rPr>
+        <w:drawing>
+          <wp:inline distT="0" distB="0" distL="0" distR="0" wp14:anchorId="438084DD" wp14:editId="52F02C6D">
+            <wp:extent cx="6115050" cy="3018790"/>
+            <wp:effectExtent l="0" t="0" r="0" b="0"/>
+            <wp:docPr id="7" name="Picture 7"/>
+            <wp:cNvGraphicFramePr>
+              <a:graphicFrameLocks xmlns:a="http://schemas.openxmlformats.org/drawingml/2006/main" noChangeAspect="1"/>
+            </wp:cNvGraphicFramePr>
+            <a:graphic xmlns:a="http://schemas.openxmlformats.org/drawingml/2006/main">
+              <a:graphicData uri="http://schemas.openxmlformats.org/drawingml/2006/picture">
+                <pic:pic xmlns:pic="http://schemas.openxmlformats.org/drawingml/2006/picture">
+                  <pic:nvPicPr>
+                    <pic:cNvPr id="1" name=""/>
+                    <pic:cNvPicPr/>
+                  </pic:nvPicPr>
+                  <pic:blipFill>
+                    <a:blip r:embed="rId27"/>
+                    <a:stretch>
+                      <a:fillRect/>
+                    </a:stretch>
+                  </pic:blipFill>
+                  <pic:spPr>
+                    <a:xfrm>
+                      <a:off x="0" y="0"/>
+                      <a:ext cx="6115050" cy="3018790"/>
+                    </a:xfrm>
+                    <a:prstGeom prst="rect">
+                      <a:avLst/>
+                    </a:prstGeom>
+                  </pic:spPr>
+                </pic:pic>
+              </a:graphicData>
+            </a:graphic>
+          </wp:inline>
+        </w:drawing>
+      </w:r>
     </w:p>
     <w:sectPr>
       <w:pgSz w:w="12240" w:h="15840"/>

</xml_diff>